<commit_message>
BUG FIX message polling on edge device message callback on server
</commit_message>
<xml_diff>
--- a/report/project_report.docx
+++ b/report/project_report.docx
@@ -1868,13 +1868,37 @@
         <w:rPr>
           <w:lang w:val="en-GB"/>
         </w:rPr>
+        <w:t xml:space="preserve"> examples</w:t>
+      </w:r>
+      <w:r>
+        <w:rPr>
+          <w:lang w:val="en-GB"/>
+        </w:rPr>
         <w:t xml:space="preserve"> </w:t>
       </w:r>
       <w:r>
         <w:rPr>
           <w:lang w:val="en-GB"/>
         </w:rPr>
-        <w:t>examples</w:t>
+        <w:t>are</w:t>
+      </w:r>
+      <w:r>
+        <w:rPr>
+          <w:lang w:val="en-GB"/>
+        </w:rPr>
+        <w:t xml:space="preserve"> MQTT, Zigbee, </w:t>
+      </w:r>
+      <w:r>
+        <w:rPr>
+          <w:lang w:val="en-GB"/>
+        </w:rPr>
+        <w:t>BLE</w:t>
+      </w:r>
+      <w:r>
+        <w:rPr>
+          <w:lang w:val="en-GB"/>
+        </w:rPr>
+        <w:t>, and LoRa.</w:t>
       </w:r>
       <w:r>
         <w:rPr>
@@ -1886,121 +1910,85 @@
         <w:rPr>
           <w:lang w:val="en-GB"/>
         </w:rPr>
+        <w:t xml:space="preserve">IoT networks </w:t>
+      </w:r>
+      <w:r>
+        <w:rPr>
+          <w:lang w:val="en-GB"/>
+        </w:rPr>
+        <w:t>pushed the development of</w:t>
+      </w:r>
+      <w:r>
+        <w:rPr>
+          <w:lang w:val="en-GB"/>
+        </w:rPr>
+        <w:t xml:space="preserve"> </w:t>
+      </w:r>
+      <w:r>
+        <w:rPr>
+          <w:lang w:val="en-GB"/>
+        </w:rPr>
+        <w:t>a new</w:t>
+      </w:r>
+      <w:r>
+        <w:rPr>
+          <w:lang w:val="en-GB"/>
+        </w:rPr>
+        <w:t xml:space="preserve"> type of networ</w:t>
+      </w:r>
+      <w:r>
+        <w:rPr>
+          <w:lang w:val="en-GB"/>
+        </w:rPr>
+        <w:t>ks</w:t>
+      </w:r>
+      <w:r>
+        <w:rPr>
+          <w:lang w:val="en-GB"/>
+        </w:rPr>
+        <w:t xml:space="preserve"> </w:t>
+      </w:r>
+      <w:r>
+        <w:rPr>
+          <w:lang w:val="en-GB"/>
+        </w:rPr>
+        <w:t>called</w:t>
+      </w:r>
+      <w:r>
+        <w:rPr>
+          <w:lang w:val="en-GB"/>
+        </w:rPr>
+        <w:t xml:space="preserve"> </w:t>
+      </w:r>
+      <w:r>
+        <w:rPr>
+          <w:lang w:val="en-GB"/>
+        </w:rPr>
+        <w:t>LPWAN (Low Power Wide Area Networks)</w:t>
+      </w:r>
+      <w:r>
+        <w:rPr>
+          <w:lang w:val="en-GB"/>
+        </w:rPr>
+        <w:t xml:space="preserve">, that </w:t>
+      </w:r>
+      <w:r>
+        <w:rPr>
+          <w:lang w:val="en-GB"/>
+        </w:rPr>
         <w:t>are</w:t>
       </w:r>
       <w:r>
         <w:rPr>
           <w:lang w:val="en-GB"/>
         </w:rPr>
-        <w:t xml:space="preserve"> MQTT, Zigbee, </w:t>
-      </w:r>
-      <w:r>
-        <w:rPr>
-          <w:lang w:val="en-GB"/>
-        </w:rPr>
-        <w:t>BLE</w:t>
-      </w:r>
-      <w:r>
-        <w:rPr>
-          <w:lang w:val="en-GB"/>
-        </w:rPr>
-        <w:t>, and LoRa.</w:t>
-      </w:r>
-      <w:r>
-        <w:rPr>
-          <w:lang w:val="en-GB"/>
-        </w:rPr>
-        <w:t xml:space="preserve"> </w:t>
-      </w:r>
-      <w:r>
-        <w:rPr>
-          <w:lang w:val="en-GB"/>
-        </w:rPr>
-        <w:t xml:space="preserve">IoT networks </w:t>
-      </w:r>
-      <w:r>
-        <w:rPr>
-          <w:lang w:val="en-GB"/>
-        </w:rPr>
-        <w:t>pushed the development of</w:t>
-      </w:r>
-      <w:r>
-        <w:rPr>
-          <w:lang w:val="en-GB"/>
-        </w:rPr>
-        <w:t xml:space="preserve"> </w:t>
-      </w:r>
-      <w:r>
-        <w:rPr>
-          <w:lang w:val="en-GB"/>
-        </w:rPr>
-        <w:t>a new</w:t>
-      </w:r>
-      <w:r>
-        <w:rPr>
-          <w:lang w:val="en-GB"/>
-        </w:rPr>
-        <w:t xml:space="preserve"> type of networ</w:t>
-      </w:r>
-      <w:r>
-        <w:rPr>
-          <w:lang w:val="en-GB"/>
-        </w:rPr>
-        <w:t>ks</w:t>
-      </w:r>
-      <w:r>
-        <w:rPr>
-          <w:lang w:val="en-GB"/>
-        </w:rPr>
-        <w:t xml:space="preserve"> </w:t>
-      </w:r>
-      <w:r>
-        <w:rPr>
-          <w:lang w:val="en-GB"/>
-        </w:rPr>
-        <w:t>called</w:t>
-      </w:r>
-      <w:r>
-        <w:rPr>
-          <w:lang w:val="en-GB"/>
-        </w:rPr>
-        <w:t xml:space="preserve"> </w:t>
-      </w:r>
-      <w:r>
-        <w:rPr>
-          <w:lang w:val="en-GB"/>
-        </w:rPr>
-        <w:t>LPWAN (Low Power Wide Area Networks)</w:t>
-      </w:r>
-      <w:r>
-        <w:rPr>
-          <w:lang w:val="en-GB"/>
-        </w:rPr>
-        <w:t xml:space="preserve">, that </w:t>
-      </w:r>
-      <w:r>
-        <w:rPr>
-          <w:lang w:val="en-GB"/>
-        </w:rPr>
-        <w:t>are</w:t>
-      </w:r>
-      <w:r>
-        <w:rPr>
-          <w:lang w:val="en-GB"/>
-        </w:rPr>
         <w:t xml:space="preserve"> a</w:t>
       </w:r>
       <w:r>
         <w:rPr>
           <w:lang w:val="en-GB"/>
         </w:rPr>
-        <w:t xml:space="preserve"> </w:t>
-      </w:r>
-      <w:r>
-        <w:rPr>
-          <w:lang w:val="en-GB"/>
-        </w:rPr>
-        <w:t>long-range</w:t>
+        <w:t xml:space="preserve"> long-range</w:t>
       </w:r>
       <w:r>
         <w:rPr>
@@ -2012,13 +2000,7 @@
         <w:rPr>
           <w:lang w:val="en-GB"/>
         </w:rPr>
-        <w:t xml:space="preserve">low-power </w:t>
-      </w:r>
-      <w:r>
-        <w:rPr>
-          <w:lang w:val="en-GB"/>
-        </w:rPr>
-        <w:t>communication for IoT devices. LoRa</w:t>
+        <w:t>low-power communication for IoT devices. LoRa</w:t>
       </w:r>
       <w:r>
         <w:rPr>
@@ -2462,13 +2444,7 @@
         <w:rPr>
           <w:lang w:val="en-GB"/>
         </w:rPr>
-        <w:t xml:space="preserve"> similar environments.</w:t>
-      </w:r>
-      <w:r>
-        <w:rPr>
-          <w:lang w:val="en-GB"/>
-        </w:rPr>
-        <w:t xml:space="preserve"> These solutions </w:t>
+        <w:t xml:space="preserve"> similar environments. These solutions </w:t>
       </w:r>
       <w:r>
         <w:rPr>
@@ -2835,25 +2811,7 @@
         <w:rPr>
           <w:lang w:val="en-GB"/>
         </w:rPr>
-        <w:t xml:space="preserve">The goal of this </w:t>
-      </w:r>
-      <w:r>
-        <w:rPr>
-          <w:lang w:val="en-GB"/>
-        </w:rPr>
-        <w:t>system</w:t>
-      </w:r>
-      <w:r>
-        <w:rPr>
-          <w:lang w:val="en-GB"/>
-        </w:rPr>
-        <w:t xml:space="preserve"> is to develop an </w:t>
-      </w:r>
-      <w:r>
-        <w:rPr>
-          <w:lang w:val="en-GB"/>
-        </w:rPr>
-        <w:t xml:space="preserve">integrated solution where </w:t>
+        <w:t xml:space="preserve">The goal of this system is to develop an integrated solution where </w:t>
       </w:r>
       <w:r>
         <w:rPr>
@@ -2865,25 +2823,13 @@
         <w:rPr>
           <w:lang w:val="en-GB"/>
         </w:rPr>
-        <w:t xml:space="preserve"> IoT</w:t>
-      </w:r>
-      <w:r>
-        <w:rPr>
-          <w:lang w:val="en-GB"/>
-        </w:rPr>
-        <w:t xml:space="preserve"> </w:t>
-      </w:r>
-      <w:r>
-        <w:rPr>
-          <w:lang w:val="en-GB"/>
-        </w:rPr>
-        <w:t xml:space="preserve">system </w:t>
-      </w:r>
-      <w:r>
-        <w:rPr>
-          <w:lang w:val="en-GB"/>
-        </w:rPr>
-        <w:t xml:space="preserve">allows registered vehicles to open various types of gates, barriers, and automated doors without the </w:t>
+        <w:t xml:space="preserve"> IoT </w:t>
+      </w:r>
+      <w:r>
+        <w:rPr>
+          <w:lang w:val="en-GB"/>
+        </w:rPr>
+        <w:t xml:space="preserve">system allows registered vehicles to open various types of gates, barriers, and automated doors without the </w:t>
       </w:r>
       <w:r>
         <w:rPr>
@@ -2895,13 +2841,7 @@
         <w:rPr>
           <w:lang w:val="en-GB"/>
         </w:rPr>
-        <w:t xml:space="preserve"> of any type of remote control or user interaction.</w:t>
-      </w:r>
-      <w:r>
-        <w:rPr>
-          <w:lang w:val="en-GB"/>
-        </w:rPr>
-        <w:t xml:space="preserve"> </w:t>
+        <w:t xml:space="preserve"> of any type of remote control or user interaction. </w:t>
       </w:r>
     </w:p>
     <w:p>
@@ -2981,6 +2921,7 @@
         <w:rPr>
           <w:i/>
           <w:iCs/>
+          <w:noProof/>
           <w:lang w:val="en-GB"/>
         </w:rPr>
         <w:drawing>
@@ -3232,6 +3173,7 @@
       </w:r>
       <w:r>
         <w:rPr>
+          <w:noProof/>
           <w:lang w:val="en-GB"/>
         </w:rPr>
         <w:drawing>
@@ -4485,7 +4427,7 @@
           <w:spacing w:val="-1"/>
           <w:lang w:val="en-GB" w:eastAsia="x-none"/>
         </w:rPr>
-        <w:t xml:space="preserve"> in the upper part and a powerful </w:t>
+        <w:t xml:space="preserve"> in the upper part and a powerful ARM Cortex M7 processor </w:t>
       </w:r>
       <w:r>
         <w:rPr>
@@ -4494,7 +4436,7 @@
           <w:spacing w:val="-1"/>
           <w:lang w:val="en-GB" w:eastAsia="x-none"/>
         </w:rPr>
-        <w:t>ARM Cortex M7 processor</w:t>
+        <w:t>capable</w:t>
       </w:r>
       <w:r>
         <w:rPr>
@@ -4503,7 +4445,7 @@
           <w:spacing w:val="-1"/>
           <w:lang w:val="en-GB" w:eastAsia="x-none"/>
         </w:rPr>
-        <w:t xml:space="preserve"> </w:t>
+        <w:t xml:space="preserve"> to perform machine learning operations directly on </w:t>
       </w:r>
       <w:r>
         <w:rPr>
@@ -4512,7 +4454,7 @@
           <w:spacing w:val="-1"/>
           <w:lang w:val="en-GB" w:eastAsia="x-none"/>
         </w:rPr>
-        <w:t>capable</w:t>
+        <w:t xml:space="preserve">the </w:t>
       </w:r>
       <w:r>
         <w:rPr>
@@ -4521,7 +4463,7 @@
           <w:spacing w:val="-1"/>
           <w:lang w:val="en-GB" w:eastAsia="x-none"/>
         </w:rPr>
-        <w:t xml:space="preserve"> to perform machine learning operations directly on </w:t>
+        <w:t xml:space="preserve">board. However, </w:t>
       </w:r>
       <w:r>
         <w:rPr>
@@ -4530,7 +4472,7 @@
           <w:spacing w:val="-1"/>
           <w:lang w:val="en-GB" w:eastAsia="x-none"/>
         </w:rPr>
-        <w:t xml:space="preserve">the </w:t>
+        <w:t xml:space="preserve">to </w:t>
       </w:r>
       <w:r>
         <w:rPr>
@@ -4539,7 +4481,7 @@
           <w:spacing w:val="-1"/>
           <w:lang w:val="en-GB" w:eastAsia="x-none"/>
         </w:rPr>
-        <w:t xml:space="preserve">board. However, </w:t>
+        <w:t xml:space="preserve">run neural network models on </w:t>
       </w:r>
       <w:r>
         <w:rPr>
@@ -4548,7 +4490,7 @@
           <w:spacing w:val="-1"/>
           <w:lang w:val="en-GB" w:eastAsia="x-none"/>
         </w:rPr>
-        <w:t xml:space="preserve">to </w:t>
+        <w:t>such</w:t>
       </w:r>
       <w:r>
         <w:rPr>
@@ -4557,7 +4499,7 @@
           <w:spacing w:val="-1"/>
           <w:lang w:val="en-GB" w:eastAsia="x-none"/>
         </w:rPr>
-        <w:t xml:space="preserve">run neural network models on </w:t>
+        <w:t xml:space="preserve"> boards</w:t>
       </w:r>
       <w:r>
         <w:rPr>
@@ -4566,7 +4508,7 @@
           <w:spacing w:val="-1"/>
           <w:lang w:val="en-GB" w:eastAsia="x-none"/>
         </w:rPr>
-        <w:t>such</w:t>
+        <w:t>,</w:t>
       </w:r>
       <w:r>
         <w:rPr>
@@ -4575,7 +4517,7 @@
           <w:spacing w:val="-1"/>
           <w:lang w:val="en-GB" w:eastAsia="x-none"/>
         </w:rPr>
-        <w:t xml:space="preserve"> boards</w:t>
+        <w:t xml:space="preserve"> an optimization and adaption process </w:t>
       </w:r>
       <w:r>
         <w:rPr>
@@ -4584,7 +4526,7 @@
           <w:spacing w:val="-1"/>
           <w:lang w:val="en-GB" w:eastAsia="x-none"/>
         </w:rPr>
-        <w:t>,</w:t>
+        <w:t xml:space="preserve">is required </w:t>
       </w:r>
       <w:r>
         <w:rPr>
@@ -4593,7 +4535,7 @@
           <w:spacing w:val="-1"/>
           <w:lang w:val="en-GB" w:eastAsia="x-none"/>
         </w:rPr>
-        <w:t xml:space="preserve"> an optimization and adaption process </w:t>
+        <w:t xml:space="preserve">that </w:t>
       </w:r>
       <w:r>
         <w:rPr>
@@ -4602,7 +4544,7 @@
           <w:spacing w:val="-1"/>
           <w:lang w:val="en-GB" w:eastAsia="x-none"/>
         </w:rPr>
-        <w:t xml:space="preserve">is required </w:t>
+        <w:t>can be complex</w:t>
       </w:r>
       <w:r>
         <w:rPr>
@@ -4611,7 +4553,7 @@
           <w:spacing w:val="-1"/>
           <w:lang w:val="en-GB" w:eastAsia="x-none"/>
         </w:rPr>
-        <w:t xml:space="preserve">that </w:t>
+        <w:t xml:space="preserve">. </w:t>
       </w:r>
       <w:r>
         <w:rPr>
@@ -4620,7 +4562,7 @@
           <w:spacing w:val="-1"/>
           <w:lang w:val="en-GB" w:eastAsia="x-none"/>
         </w:rPr>
-        <w:t>can be complex</w:t>
+        <w:t>Additionally</w:t>
       </w:r>
       <w:r>
         <w:rPr>
@@ -4629,7 +4571,7 @@
           <w:spacing w:val="-1"/>
           <w:lang w:val="en-GB" w:eastAsia="x-none"/>
         </w:rPr>
-        <w:t xml:space="preserve">. </w:t>
+        <w:t>, this device should have low energy consumptions</w:t>
       </w:r>
       <w:r>
         <w:rPr>
@@ -4638,7 +4580,7 @@
           <w:spacing w:val="-1"/>
           <w:lang w:val="en-GB" w:eastAsia="x-none"/>
         </w:rPr>
-        <w:t>Additionally</w:t>
+        <w:t xml:space="preserve">, </w:t>
       </w:r>
       <w:r>
         <w:rPr>
@@ -4647,7 +4589,7 @@
           <w:spacing w:val="-1"/>
           <w:lang w:val="en-GB" w:eastAsia="x-none"/>
         </w:rPr>
-        <w:t>, this device should have low energy consumptions</w:t>
+        <w:t>allowing</w:t>
       </w:r>
       <w:r>
         <w:rPr>
@@ -4656,7 +4598,7 @@
           <w:spacing w:val="-1"/>
           <w:lang w:val="en-GB" w:eastAsia="x-none"/>
         </w:rPr>
-        <w:t xml:space="preserve">, </w:t>
+        <w:t xml:space="preserve"> to </w:t>
       </w:r>
       <w:r>
         <w:rPr>
@@ -4665,7 +4607,7 @@
           <w:spacing w:val="-1"/>
           <w:lang w:val="en-GB" w:eastAsia="x-none"/>
         </w:rPr>
-        <w:t>allowing</w:t>
+        <w:t>opera</w:t>
       </w:r>
       <w:r>
         <w:rPr>
@@ -4674,7 +4616,7 @@
           <w:spacing w:val="-1"/>
           <w:lang w:val="en-GB" w:eastAsia="x-none"/>
         </w:rPr>
-        <w:t xml:space="preserve"> to </w:t>
+        <w:t>te</w:t>
       </w:r>
       <w:r>
         <w:rPr>
@@ -4683,7 +4625,7 @@
           <w:spacing w:val="-1"/>
           <w:lang w:val="en-GB" w:eastAsia="x-none"/>
         </w:rPr>
-        <w:t>opera</w:t>
+        <w:t xml:space="preserve"> </w:t>
       </w:r>
       <w:r>
         <w:rPr>
@@ -4692,7 +4634,7 @@
           <w:spacing w:val="-1"/>
           <w:lang w:val="en-GB" w:eastAsia="x-none"/>
         </w:rPr>
-        <w:t>te</w:t>
+        <w:t xml:space="preserve">only </w:t>
       </w:r>
       <w:r>
         <w:rPr>
@@ -4701,7 +4643,7 @@
           <w:spacing w:val="-1"/>
           <w:lang w:val="en-GB" w:eastAsia="x-none"/>
         </w:rPr>
-        <w:t xml:space="preserve"> </w:t>
+        <w:t xml:space="preserve">with batteries </w:t>
       </w:r>
       <w:r>
         <w:rPr>
@@ -4710,7 +4652,7 @@
           <w:spacing w:val="-1"/>
           <w:lang w:val="en-GB" w:eastAsia="x-none"/>
         </w:rPr>
-        <w:t xml:space="preserve">only </w:t>
+        <w:t xml:space="preserve">supply </w:t>
       </w:r>
       <w:r>
         <w:rPr>
@@ -4719,7 +4661,7 @@
           <w:spacing w:val="-1"/>
           <w:lang w:val="en-GB" w:eastAsia="x-none"/>
         </w:rPr>
-        <w:t xml:space="preserve">with batteries </w:t>
+        <w:t>or alternative solutio</w:t>
       </w:r>
       <w:r>
         <w:rPr>
@@ -4728,7 +4670,7 @@
           <w:spacing w:val="-1"/>
           <w:lang w:val="en-GB" w:eastAsia="x-none"/>
         </w:rPr>
-        <w:t xml:space="preserve">supply </w:t>
+        <w:t>ns</w:t>
       </w:r>
       <w:r>
         <w:rPr>
@@ -4737,295 +4679,263 @@
           <w:spacing w:val="-1"/>
           <w:lang w:val="en-GB" w:eastAsia="x-none"/>
         </w:rPr>
-        <w:t>or alternative solutio</w:t>
-      </w:r>
-      <w:r>
-        <w:rPr>
-          <w:i w:val="0"/>
-          <w:iCs w:val="0"/>
+        <w:t>.</w:t>
+      </w:r>
+      <w:r>
+        <w:rPr>
           <w:spacing w:val="-1"/>
           <w:lang w:val="en-GB" w:eastAsia="x-none"/>
         </w:rPr>
-        <w:t>ns</w:t>
-      </w:r>
-      <w:r>
-        <w:rPr>
-          <w:i w:val="0"/>
-          <w:iCs w:val="0"/>
+        <w:t xml:space="preserve"> </w:t>
+      </w:r>
+    </w:p>
+    <w:p>
+      <w:pPr>
+        <w:ind w:firstLine="14.40pt"/>
+        <w:jc w:val="both"/>
+        <w:rPr>
           <w:spacing w:val="-1"/>
           <w:lang w:val="en-GB" w:eastAsia="x-none"/>
         </w:rPr>
-        <w:t>.</w:t>
-      </w:r>
+      </w:pPr>
       <w:r>
         <w:rPr>
           <w:spacing w:val="-1"/>
           <w:lang w:val="en-GB" w:eastAsia="x-none"/>
         </w:rPr>
+        <w:t xml:space="preserve">The network connection can be </w:t>
+      </w:r>
+      <w:r>
+        <w:rPr>
+          <w:spacing w:val="-1"/>
+          <w:lang w:val="en-GB" w:eastAsia="x-none"/>
+        </w:rPr>
+        <w:t>established</w:t>
+      </w:r>
+      <w:r>
+        <w:rPr>
+          <w:spacing w:val="-1"/>
+          <w:lang w:val="en-GB" w:eastAsia="x-none"/>
+        </w:rPr>
+        <w:t xml:space="preserve"> with </w:t>
+      </w:r>
+      <w:r>
+        <w:rPr>
+          <w:spacing w:val="-1"/>
+          <w:lang w:val="en-GB" w:eastAsia="x-none"/>
+        </w:rPr>
+        <w:t xml:space="preserve">the </w:t>
+      </w:r>
+      <w:r>
+        <w:rPr>
+          <w:spacing w:val="-1"/>
+          <w:lang w:val="en-GB" w:eastAsia="x-none"/>
+        </w:rPr>
+        <w:t>external boards called “shields”</w:t>
+      </w:r>
+      <w:r>
+        <w:rPr>
+          <w:spacing w:val="-1"/>
+          <w:lang w:val="en-GB" w:eastAsia="x-none"/>
+        </w:rPr>
+        <w:t>,</w:t>
+      </w:r>
+      <w:r>
+        <w:rPr>
+          <w:spacing w:val="-1"/>
+          <w:lang w:val="en-GB" w:eastAsia="x-none"/>
+        </w:rPr>
+        <w:t xml:space="preserve"> that extend</w:t>
+      </w:r>
+      <w:r>
+        <w:rPr>
+          <w:spacing w:val="-1"/>
+          <w:lang w:val="en-GB" w:eastAsia="x-none"/>
+        </w:rPr>
+        <w:t xml:space="preserve"> the OpenMV board’s capabilities</w:t>
+      </w:r>
+      <w:r>
+        <w:rPr>
+          <w:spacing w:val="-1"/>
+          <w:lang w:val="en-GB" w:eastAsia="x-none"/>
+        </w:rPr>
+        <w:t xml:space="preserve"> through the connection with the available pins. As the name suggests, the </w:t>
+      </w:r>
+      <w:proofErr w:type="spellStart"/>
+      <w:r>
+        <w:rPr>
+          <w:spacing w:val="-1"/>
+          <w:lang w:val="en-GB" w:eastAsia="x-none"/>
+        </w:rPr>
+        <w:t>WiFi</w:t>
+      </w:r>
+      <w:proofErr w:type="spellEnd"/>
+      <w:r>
+        <w:rPr>
+          <w:spacing w:val="-1"/>
+          <w:lang w:val="en-GB" w:eastAsia="x-none"/>
+        </w:rPr>
+        <w:t xml:space="preserve"> Shield </w:t>
+      </w:r>
+      <w:r>
+        <w:rPr>
+          <w:spacing w:val="-1"/>
+          <w:lang w:val="en-GB" w:eastAsia="x-none"/>
+        </w:rPr>
+        <w:t xml:space="preserve">[2] </w:t>
+      </w:r>
+      <w:r>
+        <w:rPr>
+          <w:spacing w:val="-1"/>
+          <w:lang w:val="en-GB" w:eastAsia="x-none"/>
+        </w:rPr>
+        <w:t>enables</w:t>
+      </w:r>
+      <w:r>
+        <w:rPr>
+          <w:spacing w:val="-1"/>
+          <w:lang w:val="en-GB" w:eastAsia="x-none"/>
+        </w:rPr>
+        <w:t xml:space="preserve"> wireless connection. The connection between </w:t>
+      </w:r>
+      <w:r>
+        <w:rPr>
+          <w:spacing w:val="-1"/>
+          <w:lang w:val="en-GB" w:eastAsia="x-none"/>
+        </w:rPr>
+        <w:t>the main board and the shield is performed through an SPI connection (Serial Peripheral Interface)</w:t>
+      </w:r>
+      <w:r>
+        <w:rPr>
+          <w:spacing w:val="-1"/>
+          <w:lang w:val="en-GB" w:eastAsia="x-none"/>
+        </w:rPr>
         <w:t xml:space="preserve"> </w:t>
+      </w:r>
+      <w:r>
+        <w:rPr>
+          <w:spacing w:val="-1"/>
+          <w:lang w:val="en-GB" w:eastAsia="x-none"/>
+        </w:rPr>
+        <w:t>leaving three remaining GPIO pins</w:t>
+      </w:r>
+      <w:r>
+        <w:rPr>
+          <w:spacing w:val="-1"/>
+          <w:lang w:val="en-GB" w:eastAsia="x-none"/>
+        </w:rPr>
+        <w:t xml:space="preserve"> (P4, P5 and P9)</w:t>
+      </w:r>
+      <w:r>
+        <w:rPr>
+          <w:spacing w:val="-1"/>
+          <w:lang w:val="en-GB" w:eastAsia="x-none"/>
+        </w:rPr>
+        <w:t xml:space="preserve">, </w:t>
+      </w:r>
+      <w:r>
+        <w:rPr>
+          <w:spacing w:val="-1"/>
+          <w:lang w:val="en-GB" w:eastAsia="x-none"/>
+        </w:rPr>
+        <w:t>available for</w:t>
+      </w:r>
+      <w:r>
+        <w:rPr>
+          <w:spacing w:val="-1"/>
+          <w:lang w:val="en-GB" w:eastAsia="x-none"/>
+        </w:rPr>
+        <w:t xml:space="preserve"> other SPI connections or I/O operations</w:t>
+      </w:r>
+      <w:r>
+        <w:rPr>
+          <w:spacing w:val="-1"/>
+          <w:lang w:val="en-GB" w:eastAsia="x-none"/>
+        </w:rPr>
+        <w:t xml:space="preserve"> [3]</w:t>
+      </w:r>
+      <w:r>
+        <w:rPr>
+          <w:spacing w:val="-1"/>
+          <w:lang w:val="en-GB" w:eastAsia="x-none"/>
+        </w:rPr>
+        <w:t>.</w:t>
+      </w:r>
+      <w:r>
+        <w:rPr>
+          <w:spacing w:val="-1"/>
+          <w:lang w:val="en-GB" w:eastAsia="x-none"/>
+        </w:rPr>
+        <w:t xml:space="preserve"> In the setup test, two pins have been used: one to </w:t>
+      </w:r>
+      <w:r>
+        <w:rPr>
+          <w:spacing w:val="-1"/>
+          <w:lang w:val="en-GB" w:eastAsia="x-none"/>
+        </w:rPr>
+        <w:t>read</w:t>
+      </w:r>
+      <w:r>
+        <w:rPr>
+          <w:spacing w:val="-1"/>
+          <w:lang w:val="en-GB" w:eastAsia="x-none"/>
+        </w:rPr>
+        <w:t xml:space="preserve"> the </w:t>
+      </w:r>
+      <w:proofErr w:type="gramStart"/>
+      <w:r>
+        <w:rPr>
+          <w:spacing w:val="-1"/>
+          <w:lang w:val="en-GB" w:eastAsia="x-none"/>
+        </w:rPr>
+        <w:t>current status</w:t>
+      </w:r>
+      <w:proofErr w:type="gramEnd"/>
+      <w:r>
+        <w:rPr>
+          <w:spacing w:val="-1"/>
+          <w:lang w:val="en-GB" w:eastAsia="x-none"/>
+        </w:rPr>
+        <w:t xml:space="preserve"> of the gate and another </w:t>
+      </w:r>
+      <w:r>
+        <w:rPr>
+          <w:spacing w:val="-1"/>
+          <w:lang w:val="en-GB" w:eastAsia="x-none"/>
+        </w:rPr>
+        <w:t>to provide a</w:t>
+      </w:r>
+      <w:r>
+        <w:rPr>
+          <w:spacing w:val="-1"/>
+          <w:lang w:val="en-GB" w:eastAsia="x-none"/>
+        </w:rPr>
+        <w:t xml:space="preserve">n actuator signal as an output pin. </w:t>
+      </w:r>
+      <w:r>
+        <w:rPr>
+          <w:spacing w:val="-1"/>
+          <w:lang w:val="en-GB" w:eastAsia="x-none"/>
+        </w:rPr>
+        <w:t>In other words, the camera board acts as the actuator of the system, becoming the first and the last element of the system</w:t>
+      </w:r>
+      <w:r>
+        <w:rPr>
+          <w:spacing w:val="-1"/>
+          <w:lang w:val="en-GB" w:eastAsia="x-none"/>
+        </w:rPr>
+        <w:t>’s</w:t>
+      </w:r>
+      <w:r>
+        <w:rPr>
+          <w:spacing w:val="-1"/>
+          <w:lang w:val="en-GB" w:eastAsia="x-none"/>
+        </w:rPr>
+        <w:t xml:space="preserve"> chain. </w:t>
       </w:r>
     </w:p>
     <w:p>
       <w:pPr>
-        <w:ind w:firstLine="14.40pt"/>
-        <w:jc w:val="both"/>
-        <w:rPr>
-          <w:spacing w:val="-1"/>
-          <w:lang w:val="en-GB" w:eastAsia="x-none"/>
-        </w:rPr>
-      </w:pPr>
-      <w:r>
-        <w:rPr>
-          <w:spacing w:val="-1"/>
-          <w:lang w:val="en-GB" w:eastAsia="x-none"/>
-        </w:rPr>
-        <w:t xml:space="preserve">The network connection can be </w:t>
-      </w:r>
-      <w:r>
-        <w:rPr>
-          <w:spacing w:val="-1"/>
-          <w:lang w:val="en-GB" w:eastAsia="x-none"/>
-        </w:rPr>
-        <w:t>established</w:t>
-      </w:r>
-      <w:r>
-        <w:rPr>
-          <w:spacing w:val="-1"/>
-          <w:lang w:val="en-GB" w:eastAsia="x-none"/>
-        </w:rPr>
-        <w:t xml:space="preserve"> with </w:t>
-      </w:r>
-      <w:r>
-        <w:rPr>
-          <w:spacing w:val="-1"/>
-          <w:lang w:val="en-GB" w:eastAsia="x-none"/>
-        </w:rPr>
-        <w:t xml:space="preserve">the </w:t>
-      </w:r>
-      <w:r>
-        <w:rPr>
-          <w:spacing w:val="-1"/>
-          <w:lang w:val="en-GB" w:eastAsia="x-none"/>
-        </w:rPr>
-        <w:t>external boards called “shields”</w:t>
-      </w:r>
-      <w:r>
-        <w:rPr>
-          <w:spacing w:val="-1"/>
-          <w:lang w:val="en-GB" w:eastAsia="x-none"/>
-        </w:rPr>
-        <w:t>,</w:t>
-      </w:r>
-      <w:r>
-        <w:rPr>
-          <w:spacing w:val="-1"/>
-          <w:lang w:val="en-GB" w:eastAsia="x-none"/>
-        </w:rPr>
-        <w:t xml:space="preserve"> that extend</w:t>
-      </w:r>
-      <w:r>
-        <w:rPr>
-          <w:spacing w:val="-1"/>
-          <w:lang w:val="en-GB" w:eastAsia="x-none"/>
-        </w:rPr>
-        <w:t xml:space="preserve"> </w:t>
-      </w:r>
-      <w:r>
-        <w:rPr>
-          <w:spacing w:val="-1"/>
-          <w:lang w:val="en-GB" w:eastAsia="x-none"/>
-        </w:rPr>
-        <w:t>the OpenMV board</w:t>
-      </w:r>
-      <w:r>
-        <w:rPr>
-          <w:spacing w:val="-1"/>
-          <w:lang w:val="en-GB" w:eastAsia="x-none"/>
-        </w:rPr>
-        <w:t>’s capabilities</w:t>
-      </w:r>
-      <w:r>
-        <w:rPr>
-          <w:spacing w:val="-1"/>
-          <w:lang w:val="en-GB" w:eastAsia="x-none"/>
-        </w:rPr>
-        <w:t xml:space="preserve"> through the connection with the available pins. As the name suggests, the </w:t>
-      </w:r>
-      <w:proofErr w:type="spellStart"/>
-      <w:r>
-        <w:rPr>
-          <w:spacing w:val="-1"/>
-          <w:lang w:val="en-GB" w:eastAsia="x-none"/>
-        </w:rPr>
-        <w:t>WiFi</w:t>
-      </w:r>
-      <w:proofErr w:type="spellEnd"/>
-      <w:r>
-        <w:rPr>
-          <w:spacing w:val="-1"/>
-          <w:lang w:val="en-GB" w:eastAsia="x-none"/>
-        </w:rPr>
-        <w:t xml:space="preserve"> Shield </w:t>
-      </w:r>
-      <w:r>
-        <w:rPr>
-          <w:spacing w:val="-1"/>
-          <w:lang w:val="en-GB" w:eastAsia="x-none"/>
-        </w:rPr>
-        <w:t xml:space="preserve">[2] </w:t>
-      </w:r>
-      <w:r>
-        <w:rPr>
-          <w:spacing w:val="-1"/>
-          <w:lang w:val="en-GB" w:eastAsia="x-none"/>
-        </w:rPr>
-        <w:t>enables</w:t>
-      </w:r>
-      <w:r>
-        <w:rPr>
-          <w:spacing w:val="-1"/>
-          <w:lang w:val="en-GB" w:eastAsia="x-none"/>
-        </w:rPr>
-        <w:t xml:space="preserve"> wireless connection. The connection between </w:t>
-      </w:r>
-      <w:r>
-        <w:rPr>
-          <w:spacing w:val="-1"/>
-          <w:lang w:val="en-GB" w:eastAsia="x-none"/>
-        </w:rPr>
-        <w:t>the main board and the shield is performed through an SPI connection (Serial Peripheral Interface)</w:t>
-      </w:r>
-      <w:r>
-        <w:rPr>
-          <w:spacing w:val="-1"/>
-          <w:lang w:val="en-GB" w:eastAsia="x-none"/>
-        </w:rPr>
-        <w:t xml:space="preserve"> </w:t>
-      </w:r>
-      <w:r>
-        <w:rPr>
-          <w:spacing w:val="-1"/>
-          <w:lang w:val="en-GB" w:eastAsia="x-none"/>
-        </w:rPr>
-        <w:t>leaving three remaining GPIO pins</w:t>
-      </w:r>
-      <w:r>
-        <w:rPr>
-          <w:spacing w:val="-1"/>
-          <w:lang w:val="en-GB" w:eastAsia="x-none"/>
-        </w:rPr>
-        <w:t xml:space="preserve"> (P4, P5 and P9)</w:t>
-      </w:r>
-      <w:r>
-        <w:rPr>
-          <w:spacing w:val="-1"/>
-          <w:lang w:val="en-GB" w:eastAsia="x-none"/>
-        </w:rPr>
-        <w:t xml:space="preserve">, </w:t>
-      </w:r>
-      <w:r>
-        <w:rPr>
-          <w:spacing w:val="-1"/>
-          <w:lang w:val="en-GB" w:eastAsia="x-none"/>
-        </w:rPr>
-        <w:t>available for</w:t>
-      </w:r>
-      <w:r>
-        <w:rPr>
-          <w:spacing w:val="-1"/>
-          <w:lang w:val="en-GB" w:eastAsia="x-none"/>
-        </w:rPr>
-        <w:t xml:space="preserve"> other SPI connections or I/O operations</w:t>
-      </w:r>
-      <w:r>
-        <w:rPr>
-          <w:spacing w:val="-1"/>
-          <w:lang w:val="en-GB" w:eastAsia="x-none"/>
-        </w:rPr>
-        <w:t xml:space="preserve"> [3]</w:t>
-      </w:r>
-      <w:r>
-        <w:rPr>
-          <w:spacing w:val="-1"/>
-          <w:lang w:val="en-GB" w:eastAsia="x-none"/>
-        </w:rPr>
-        <w:t>.</w:t>
-      </w:r>
-      <w:r>
-        <w:rPr>
-          <w:spacing w:val="-1"/>
-          <w:lang w:val="en-GB" w:eastAsia="x-none"/>
-        </w:rPr>
-        <w:t xml:space="preserve"> In the setup test, two pins have been used: one to </w:t>
-      </w:r>
-      <w:r>
-        <w:rPr>
-          <w:spacing w:val="-1"/>
-          <w:lang w:val="en-GB" w:eastAsia="x-none"/>
-        </w:rPr>
-        <w:t>read</w:t>
-      </w:r>
-      <w:r>
-        <w:rPr>
-          <w:spacing w:val="-1"/>
-          <w:lang w:val="en-GB" w:eastAsia="x-none"/>
-        </w:rPr>
-        <w:t xml:space="preserve"> the </w:t>
-      </w:r>
-      <w:proofErr w:type="gramStart"/>
-      <w:r>
-        <w:rPr>
-          <w:spacing w:val="-1"/>
-          <w:lang w:val="en-GB" w:eastAsia="x-none"/>
-        </w:rPr>
-        <w:t>current status</w:t>
-      </w:r>
-      <w:proofErr w:type="gramEnd"/>
-      <w:r>
-        <w:rPr>
-          <w:spacing w:val="-1"/>
-          <w:lang w:val="en-GB" w:eastAsia="x-none"/>
-        </w:rPr>
-        <w:t xml:space="preserve"> of the gate and another </w:t>
-      </w:r>
-      <w:r>
-        <w:rPr>
-          <w:spacing w:val="-1"/>
-          <w:lang w:val="en-GB" w:eastAsia="x-none"/>
-        </w:rPr>
-        <w:t>to provide a</w:t>
-      </w:r>
-      <w:r>
-        <w:rPr>
-          <w:spacing w:val="-1"/>
-          <w:lang w:val="en-GB" w:eastAsia="x-none"/>
-        </w:rPr>
-        <w:t xml:space="preserve">n actuator signal as an output pin. </w:t>
-      </w:r>
-      <w:r>
-        <w:rPr>
-          <w:spacing w:val="-1"/>
-          <w:lang w:val="en-GB" w:eastAsia="x-none"/>
-        </w:rPr>
-        <w:t>In other words, the camera board acts as the actuator of the system, becoming the first and the last element of the system</w:t>
-      </w:r>
-      <w:r>
-        <w:rPr>
-          <w:spacing w:val="-1"/>
-          <w:lang w:val="en-GB" w:eastAsia="x-none"/>
-        </w:rPr>
-        <w:t>’s</w:t>
-      </w:r>
-      <w:r>
-        <w:rPr>
-          <w:spacing w:val="-1"/>
-          <w:lang w:val="en-GB" w:eastAsia="x-none"/>
-        </w:rPr>
-        <w:t xml:space="preserve"> chain. </w:t>
-      </w:r>
-    </w:p>
-    <w:p>
-      <w:pPr>
         <w:pStyle w:val="Titolo2"/>
         <w:rPr>
           <w:lang w:val="en-GB"/>
@@ -5033,7 +4943,6 @@
       </w:pPr>
       <w:r>
         <w:rPr>
-          <w:noProof w:val="0"/>
           <w:lang w:val="en-GB"/>
         </w:rPr>
         <w:lastRenderedPageBreak/>
@@ -5162,21 +5071,7 @@
                             <w:i/>
                             <w:iCs/>
                           </w:rPr>
-                          <w:t xml:space="preserve">Fig. </w:t>
-                        </w:r>
-                        <w:r>
-                          <w:rPr>
-                            <w:i/>
-                            <w:iCs/>
-                          </w:rPr>
-                          <w:t>3</w:t>
-                        </w:r>
-                        <w:r>
-                          <w:rPr>
-                            <w:i/>
-                            <w:iCs/>
-                          </w:rPr>
-                          <w:t xml:space="preserve"> – The WiFi </w:t>
+                          <w:t xml:space="preserve">Fig. 3 – The WiFi </w:t>
                         </w:r>
                         <w:proofErr w:type="spellStart"/>
                         <w:r>
@@ -5244,6 +5139,7 @@
       </w:pPr>
       <w:r>
         <w:rPr>
+          <w:noProof/>
           <w:lang w:val="en-GB"/>
         </w:rPr>
         <w:drawing>
@@ -5374,28 +5270,7 @@
                             <w:i/>
                             <w:iCs/>
                           </w:rPr>
-                          <w:t xml:space="preserve">Fig. </w:t>
-                        </w:r>
-                        <w:r>
-                          <w:rPr>
-                            <w:i/>
-                            <w:iCs/>
-                          </w:rPr>
-                          <w:t>4</w:t>
-                        </w:r>
-                        <w:r>
-                          <w:rPr>
-                            <w:i/>
-                            <w:iCs/>
-                          </w:rPr>
-                          <w:t xml:space="preserve"> – </w:t>
-                        </w:r>
-                        <w:r>
-                          <w:rPr>
-                            <w:i/>
-                            <w:iCs/>
-                          </w:rPr>
-                          <w:t>A RaspberryPi board</w:t>
+                          <w:t>Fig. 4 – A RaspberryPi board</w:t>
                         </w:r>
                       </w:p>
                     </wne:txbxContent>
@@ -5761,6 +5636,7 @@
       </w:pPr>
       <w:r>
         <w:rPr>
+          <w:noProof/>
           <w:lang w:val="en-GB"/>
         </w:rPr>
         <w:drawing>
@@ -5881,28 +5757,7 @@
                             <w:i/>
                             <w:iCs/>
                           </w:rPr>
-                          <w:t>Fig.</w:t>
-                        </w:r>
-                        <w:r>
-                          <w:rPr>
-                            <w:i/>
-                            <w:iCs/>
-                          </w:rPr>
-                          <w:t xml:space="preserve"> 6</w:t>
-                        </w:r>
-                        <w:r>
-                          <w:rPr>
-                            <w:i/>
-                            <w:iCs/>
-                          </w:rPr>
-                          <w:t xml:space="preserve"> – </w:t>
-                        </w:r>
-                        <w:r>
-                          <w:rPr>
-                            <w:i/>
-                            <w:iCs/>
-                          </w:rPr>
-                          <w:t>The connection setup</w:t>
+                          <w:t>Fig. 6 – The connection setup</w:t>
                         </w:r>
                         <w:r>
                           <w:rPr>
@@ -6731,6 +6586,7 @@
       </w:pPr>
       <w:r>
         <w:rPr>
+          <w:noProof/>
           <w:lang w:val="en-GB"/>
         </w:rPr>
         <w:drawing>
@@ -6865,21 +6721,7 @@
                             <w:i/>
                             <w:iCs/>
                           </w:rPr>
-                          <w:t xml:space="preserve">– The </w:t>
-                        </w:r>
-                        <w:r>
-                          <w:rPr>
-                            <w:i/>
-                            <w:iCs/>
-                          </w:rPr>
-                          <w:t>state</w:t>
-                        </w:r>
-                        <w:r>
-                          <w:rPr>
-                            <w:i/>
-                            <w:iCs/>
-                          </w:rPr>
-                          <w:t xml:space="preserve"> </w:t>
+                          <w:t xml:space="preserve">– The state </w:t>
                         </w:r>
                         <w:proofErr w:type="spellStart"/>
                         <w:r>
@@ -8266,7 +8108,7 @@
         <w:rPr>
           <w:lang w:val="en-GB"/>
         </w:rPr>
-        <w:t>Divide</w:t>
+        <w:t>Get</w:t>
       </w:r>
       <w:r>
         <w:rPr>
@@ -8290,19 +8132,13 @@
         <w:rPr>
           <w:lang w:val="en-GB"/>
         </w:rPr>
-        <w:t xml:space="preserve"> in</w:t>
-      </w:r>
-      <w:r>
-        <w:rPr>
-          <w:lang w:val="en-GB"/>
-        </w:rPr>
-        <w:t>to</w:t>
-      </w:r>
-      <w:r>
-        <w:rPr>
-          <w:lang w:val="en-GB"/>
-        </w:rPr>
-        <w:t xml:space="preserve"> small packets</w:t>
+        <w:t xml:space="preserve"> </w:t>
+      </w:r>
+      <w:r>
+        <w:rPr>
+          <w:lang w:val="en-GB"/>
+        </w:rPr>
+        <w:t>size</w:t>
       </w:r>
     </w:p>
     <w:p>
@@ -8321,13 +8157,25 @@
         <w:rPr>
           <w:lang w:val="en-GB"/>
         </w:rPr>
-        <w:t xml:space="preserve">Encode </w:t>
-      </w:r>
-      <w:r>
-        <w:rPr>
-          <w:lang w:val="en-GB"/>
-        </w:rPr>
-        <w:t xml:space="preserve">each </w:t>
+        <w:t>Divide</w:t>
+      </w:r>
+      <w:r>
+        <w:rPr>
+          <w:lang w:val="en-GB"/>
+        </w:rPr>
+        <w:t xml:space="preserve"> </w:t>
+      </w:r>
+      <w:r>
+        <w:rPr>
+          <w:lang w:val="en-GB"/>
+        </w:rPr>
+        <w:t>image into small</w:t>
+      </w:r>
+      <w:r>
+        <w:rPr>
+          <w:lang w:val="en-GB"/>
+        </w:rPr>
+        <w:t xml:space="preserve"> </w:t>
       </w:r>
       <w:r>
         <w:rPr>
@@ -8339,7 +8187,7 @@
         <w:rPr>
           <w:lang w:val="en-GB"/>
         </w:rPr>
-        <w:t xml:space="preserve"> in hexadecimal notation</w:t>
+        <w:t>s</w:t>
       </w:r>
     </w:p>
     <w:p>
@@ -8569,6 +8417,7 @@
       </w:pPr>
       <w:r>
         <w:rPr>
+          <w:noProof/>
           <w:lang w:val="en-GB"/>
         </w:rPr>
         <w:drawing>
@@ -8632,9 +8481,9 @@
                             <w:noProof/>
                           </w:rPr>
                           <w:drawing>
-                            <wp:inline distT="0" distB="0" distL="0" distR="0" wp14:anchorId="1219B1DD" wp14:editId="34EB77DC">
-                              <wp:extent cx="2070847" cy="888670"/>
-                              <wp:effectExtent l="0" t="0" r="0" b="635"/>
+                            <wp:inline distT="0" distB="0" distL="0" distR="0" wp14:anchorId="1219B1DD" wp14:editId="6E3D6E1D">
+                              <wp:extent cx="2070847" cy="869244"/>
+                              <wp:effectExtent l="0" t="0" r="0" b="0"/>
                               <wp:docPr id="1309302329" name="Immagine 7"/>
                               <wp:cNvGraphicFramePr>
                                 <a:graphicFrameLocks xmlns:a="http://purl.oclc.org/ooxml/drawingml/main" noChangeAspect="1"/>
@@ -8661,7 +8510,7 @@
                                     <pic:spPr>
                                       <a:xfrm>
                                         <a:off x="0" y="0"/>
-                                        <a:ext cx="2119816" cy="909684"/>
+                                        <a:ext cx="2070847" cy="869244"/>
                                       </a:xfrm>
                                       <a:prstGeom prst="rect">
                                         <a:avLst/>
@@ -9836,6 +9685,7 @@
       </w:pPr>
       <w:r>
         <w:rPr>
+          <w:noProof/>
           <w:lang w:val="en-GB"/>
         </w:rPr>
         <w:lastRenderedPageBreak/>
@@ -9971,14 +9821,7 @@
                             <w:i/>
                             <w:iCs/>
                           </w:rPr>
-                          <w:t xml:space="preserve"> – The </w:t>
-                        </w:r>
-                        <w:r>
-                          <w:rPr>
-                            <w:i/>
-                            <w:iCs/>
-                          </w:rPr>
-                          <w:t>dashboard of the system</w:t>
+                          <w:t xml:space="preserve"> – The dashboard of the system</w:t>
                         </w:r>
                       </w:p>
                       <w:p>
@@ -10204,6 +10047,7 @@
       </w:pPr>
       <w:r>
         <w:rPr>
+          <w:noProof/>
           <w:lang w:val="en-GB"/>
         </w:rPr>
         <w:drawing>
@@ -11431,19 +11275,7 @@
         <w:rPr>
           <w:lang w:val="en-GB"/>
         </w:rPr>
-        <w:t xml:space="preserve">Train a </w:t>
-      </w:r>
-      <w:r>
-        <w:rPr>
-          <w:lang w:val="en-GB"/>
-        </w:rPr>
-        <w:t>plate detection</w:t>
-      </w:r>
-      <w:r>
-        <w:rPr>
-          <w:lang w:val="en-GB"/>
-        </w:rPr>
-        <w:t xml:space="preserve"> model and export the keys to the core program.</w:t>
+        <w:t>Train a plate detection model and export the keys to the core program.</w:t>
       </w:r>
     </w:p>
     <w:p>
@@ -11564,13 +11396,7 @@
         <w:t xml:space="preserve">The system is designed to be expandable in various ways. The core program already supports multiple configurations. For instance, cropped images of the license plate can be sent to the server for character recognition, eliminating the dependency on Roboflow’s environment. Additionally, strings can be sent directly to the local server, where they are evaluated against database records. </w:t>
       </w:r>
       <w:r>
-        <w:t>For both cases, new neural network models suitable for edge-devices must be trained</w:t>
-      </w:r>
-      <w:r>
-        <w:t xml:space="preserve">. </w:t>
-      </w:r>
-      <w:r>
-        <w:t xml:space="preserve">A simple hardware expansion could be connecting </w:t>
+        <w:t xml:space="preserve">For both cases, new neural network models suitable for edge-devices must be trained. A simple hardware expansion could be connecting </w:t>
       </w:r>
       <w:r>
         <w:t xml:space="preserve">relays on the </w:t>
@@ -11647,21 +11473,7 @@
           <w:noProof w:val="0"/>
           <w:lang w:val="en-GB"/>
         </w:rPr>
-        <w:t>“</w:t>
-      </w:r>
-      <w:r>
-        <w:rPr>
-          <w:noProof w:val="0"/>
-          <w:lang w:val="en-GB"/>
-        </w:rPr>
-        <w:t>A brief History of the Internet of Things</w:t>
-      </w:r>
-      <w:r>
-        <w:rPr>
-          <w:noProof w:val="0"/>
-          <w:lang w:val="en-GB"/>
-        </w:rPr>
-        <w:t>”.</w:t>
+        <w:t>“A brief History of the Internet of Things”.</w:t>
       </w:r>
     </w:p>
     <w:p>
@@ -11869,14 +11681,7 @@
           <w:noProof w:val="0"/>
           <w:lang w:val="en-GB"/>
         </w:rPr>
-        <w:t xml:space="preserve"> example </w:t>
-      </w:r>
-      <w:r>
-        <w:rPr>
-          <w:noProof w:val="0"/>
-          <w:lang w:val="en-GB"/>
-        </w:rPr>
-        <w:t>[online]</w:t>
+        <w:t xml:space="preserve"> example [online]</w:t>
       </w:r>
       <w:r>
         <w:rPr>
@@ -11890,21 +11695,7 @@
           <w:noProof w:val="0"/>
           <w:lang w:val="en-GB"/>
         </w:rPr>
-        <w:t>https://www.1control.eu/en/index</w:t>
-      </w:r>
-      <w:r>
-        <w:rPr>
-          <w:noProof w:val="0"/>
-          <w:lang w:val="en-GB"/>
-        </w:rPr>
-        <w:t>.</w:t>
-      </w:r>
-      <w:r>
-        <w:rPr>
-          <w:noProof w:val="0"/>
-          <w:lang w:val="en-GB"/>
-        </w:rPr>
-        <w:t>php</w:t>
+        <w:t>https://www.1control.eu/en/index.php</w:t>
       </w:r>
       <w:r>
         <w:rPr>
@@ -11942,21 +11733,7 @@
           <w:noProof w:val="0"/>
           <w:lang w:val="en-GB"/>
         </w:rPr>
-        <w:t xml:space="preserve"> </w:t>
-      </w:r>
-      <w:r>
-        <w:rPr>
-          <w:noProof w:val="0"/>
-          <w:lang w:val="en-GB"/>
-        </w:rPr>
-        <w:t>[online]</w:t>
-      </w:r>
-      <w:r>
-        <w:rPr>
-          <w:noProof w:val="0"/>
-          <w:lang w:val="en-GB"/>
-        </w:rPr>
-        <w:t>. Available:</w:t>
+        <w:t xml:space="preserve"> [online]. Available:</w:t>
       </w:r>
       <w:r>
         <w:rPr>
@@ -11994,21 +11771,7 @@
           <w:noProof w:val="0"/>
           <w:lang w:val="en-GB"/>
         </w:rPr>
-        <w:t xml:space="preserve"> </w:t>
-      </w:r>
-      <w:r>
-        <w:rPr>
-          <w:noProof w:val="0"/>
-          <w:lang w:val="en-GB"/>
-        </w:rPr>
-        <w:t>[online]</w:t>
-      </w:r>
-      <w:r>
-        <w:rPr>
-          <w:noProof w:val="0"/>
-          <w:lang w:val="en-GB"/>
-        </w:rPr>
-        <w:t xml:space="preserve">. Available: </w:t>
+        <w:t xml:space="preserve"> [online]. Available: </w:t>
       </w:r>
       <w:r>
         <w:rPr>
@@ -12040,21 +11803,7 @@
           <w:noProof w:val="0"/>
           <w:lang w:val="en-GB"/>
         </w:rPr>
-        <w:t xml:space="preserve">About Roboflow inference </w:t>
-      </w:r>
-      <w:r>
-        <w:rPr>
-          <w:noProof w:val="0"/>
-          <w:lang w:val="en-GB"/>
-        </w:rPr>
-        <w:t>[online]</w:t>
-      </w:r>
-      <w:r>
-        <w:rPr>
-          <w:noProof w:val="0"/>
-          <w:lang w:val="en-GB"/>
-        </w:rPr>
-        <w:t xml:space="preserve">. Available: </w:t>
+        <w:t xml:space="preserve">About Roboflow inference [online]. Available: </w:t>
       </w:r>
       <w:r>
         <w:rPr>
@@ -12204,21 +11953,7 @@
           <w:noProof w:val="0"/>
           <w:lang w:val="en-GB"/>
         </w:rPr>
-        <w:t xml:space="preserve">About InfluxDB </w:t>
-      </w:r>
-      <w:r>
-        <w:rPr>
-          <w:noProof w:val="0"/>
-          <w:lang w:val="en-GB"/>
-        </w:rPr>
-        <w:t>[online]</w:t>
-      </w:r>
-      <w:r>
-        <w:rPr>
-          <w:noProof w:val="0"/>
-          <w:lang w:val="en-GB"/>
-        </w:rPr>
-        <w:t xml:space="preserve">. Available: </w:t>
+        <w:t xml:space="preserve">About InfluxDB [online]. Available: </w:t>
       </w:r>
       <w:r>
         <w:rPr>
@@ -16057,6 +15792,7 @@
   <w:style w:type="character" w:default="1" w:styleId="Carpredefinitoparagrafo">
     <w:name w:val="Default Paragraph Font"/>
     <w:uiPriority w:val="1"/>
+    <w:semiHidden/>
     <w:unhideWhenUsed/>
   </w:style>
   <w:style w:type="table" w:default="1" w:styleId="Tabellanormale">

</xml_diff>